<commit_message>
Add go test package
</commit_message>
<xml_diff>
--- a/docs/src/SwipeRight_Analysis.docx
+++ b/docs/src/SwipeRight_Analysis.docx
@@ -354,16 +354,12 @@
                                   <w:spacing w:after="0"/>
                                   <w:jc w:val="right"/>
                                   <w:rPr>
-                                    <w:i/>
-                                    <w:iCs/>
-                                    <w:color w:val="76CDEE" w:themeColor="accent1" w:themeTint="99"/>
+                                    <w:color w:val="7F7F7F" w:themeColor="text1" w:themeTint="80"/>
                                   </w:rPr>
                                 </w:pPr>
                                 <w:r>
                                   <w:rPr>
-                                    <w:i/>
-                                    <w:iCs/>
-                                    <w:color w:val="76CDEE" w:themeColor="accent1" w:themeTint="99"/>
+                                    <w:color w:val="7F7F7F" w:themeColor="text1" w:themeTint="80"/>
                                   </w:rPr>
                                   <w:t>Version 1</w:t>
                                 </w:r>
@@ -462,16 +458,12 @@
                             <w:spacing w:after="0"/>
                             <w:jc w:val="right"/>
                             <w:rPr>
-                              <w:i/>
-                              <w:iCs/>
-                              <w:color w:val="76CDEE" w:themeColor="accent1" w:themeTint="99"/>
+                              <w:color w:val="7F7F7F" w:themeColor="text1" w:themeTint="80"/>
                             </w:rPr>
                           </w:pPr>
                           <w:r>
                             <w:rPr>
-                              <w:i/>
-                              <w:iCs/>
-                              <w:color w:val="76CDEE" w:themeColor="accent1" w:themeTint="99"/>
+                              <w:color w:val="7F7F7F" w:themeColor="text1" w:themeTint="80"/>
                             </w:rPr>
                             <w:t>Version 1</w:t>
                           </w:r>
@@ -805,7 +797,7 @@
           <w:r>
             <w:fldChar w:fldCharType="separate"/>
           </w:r>
-          <w:hyperlink w:anchor="_Toc97926493" w:history="1">
+          <w:hyperlink w:anchor="_Toc98493281" w:history="1">
             <w:r>
               <w:rPr>
                 <w:rStyle w:val="Hyperlink"/>
@@ -832,7 +824,7 @@
                 <w:noProof/>
                 <w:webHidden/>
               </w:rPr>
-              <w:instrText xml:space="preserve"> PAGEREF _Toc97926493 \h </w:instrText>
+              <w:instrText xml:space="preserve"> PAGEREF _Toc98493281 \h </w:instrText>
             </w:r>
             <w:r>
               <w:rPr>
@@ -875,7 +867,7 @@
               <w:lang w:val="nl-NL" w:eastAsia="nl-NL"/>
             </w:rPr>
           </w:pPr>
-          <w:hyperlink w:anchor="_Toc97926494" w:history="1">
+          <w:hyperlink w:anchor="_Toc98493282" w:history="1">
             <w:r>
               <w:rPr>
                 <w:rStyle w:val="Hyperlink"/>
@@ -902,7 +894,7 @@
                 <w:noProof/>
                 <w:webHidden/>
               </w:rPr>
-              <w:instrText xml:space="preserve"> PAGEREF _Toc97926494 \h </w:instrText>
+              <w:instrText xml:space="preserve"> PAGEREF _Toc98493282 \h </w:instrText>
             </w:r>
             <w:r>
               <w:rPr>
@@ -945,7 +937,7 @@
               <w:lang w:val="nl-NL" w:eastAsia="nl-NL"/>
             </w:rPr>
           </w:pPr>
-          <w:hyperlink w:anchor="_Toc97926495" w:history="1">
+          <w:hyperlink w:anchor="_Toc98493283" w:history="1">
             <w:r>
               <w:rPr>
                 <w:rStyle w:val="Hyperlink"/>
@@ -972,7 +964,7 @@
                 <w:noProof/>
                 <w:webHidden/>
               </w:rPr>
-              <w:instrText xml:space="preserve"> PAGEREF _Toc97926495 \h </w:instrText>
+              <w:instrText xml:space="preserve"> PAGEREF _Toc98493283 \h </w:instrText>
             </w:r>
             <w:r>
               <w:rPr>
@@ -1015,7 +1007,7 @@
               <w:lang w:val="nl-NL" w:eastAsia="nl-NL"/>
             </w:rPr>
           </w:pPr>
-          <w:hyperlink w:anchor="_Toc97926496" w:history="1">
+          <w:hyperlink w:anchor="_Toc98493284" w:history="1">
             <w:r>
               <w:rPr>
                 <w:rStyle w:val="Hyperlink"/>
@@ -1042,7 +1034,7 @@
                 <w:noProof/>
                 <w:webHidden/>
               </w:rPr>
-              <w:instrText xml:space="preserve"> PAGEREF _Toc97926496 \h </w:instrText>
+              <w:instrText xml:space="preserve"> PAGEREF _Toc98493284 \h </w:instrText>
             </w:r>
             <w:r>
               <w:rPr>
@@ -1085,7 +1077,7 @@
               <w:lang w:val="nl-NL" w:eastAsia="nl-NL"/>
             </w:rPr>
           </w:pPr>
-          <w:hyperlink w:anchor="_Toc97926497" w:history="1">
+          <w:hyperlink w:anchor="_Toc98493285" w:history="1">
             <w:r>
               <w:rPr>
                 <w:rStyle w:val="Hyperlink"/>
@@ -1112,7 +1104,7 @@
                 <w:noProof/>
                 <w:webHidden/>
               </w:rPr>
-              <w:instrText xml:space="preserve"> PAGEREF _Toc97926497 \h </w:instrText>
+              <w:instrText xml:space="preserve"> PAGEREF _Toc98493285 \h </w:instrText>
             </w:r>
             <w:r>
               <w:rPr>
@@ -1155,7 +1147,7 @@
               <w:lang w:val="nl-NL" w:eastAsia="nl-NL"/>
             </w:rPr>
           </w:pPr>
-          <w:hyperlink w:anchor="_Toc97926498" w:history="1">
+          <w:hyperlink w:anchor="_Toc98493286" w:history="1">
             <w:r>
               <w:rPr>
                 <w:rStyle w:val="Hyperlink"/>
@@ -1182,7 +1174,7 @@
                 <w:noProof/>
                 <w:webHidden/>
               </w:rPr>
-              <w:instrText xml:space="preserve"> PAGEREF _Toc97926498 \h </w:instrText>
+              <w:instrText xml:space="preserve"> PAGEREF _Toc98493286 \h </w:instrText>
             </w:r>
             <w:r>
               <w:rPr>
@@ -1225,7 +1217,7 @@
               <w:lang w:val="nl-NL" w:eastAsia="nl-NL"/>
             </w:rPr>
           </w:pPr>
-          <w:hyperlink w:anchor="_Toc97926499" w:history="1">
+          <w:hyperlink w:anchor="_Toc98493287" w:history="1">
             <w:r>
               <w:rPr>
                 <w:rStyle w:val="Hyperlink"/>
@@ -1252,7 +1244,7 @@
                 <w:noProof/>
                 <w:webHidden/>
               </w:rPr>
-              <w:instrText xml:space="preserve"> PAGEREF _Toc97926499 \h </w:instrText>
+              <w:instrText xml:space="preserve"> PAGEREF _Toc98493287 \h </w:instrText>
             </w:r>
             <w:r>
               <w:rPr>
@@ -1303,7 +1295,7 @@
       <w:pPr>
         <w:pStyle w:val="Kop1"/>
       </w:pPr>
-      <w:bookmarkStart w:id="0" w:name="_Toc97926493"/>
+      <w:bookmarkStart w:id="0" w:name="_Toc98493281"/>
       <w:r>
         <w:lastRenderedPageBreak/>
         <w:t>1.</w:t>
@@ -1316,6 +1308,11 @@
         <w:t xml:space="preserve"> </w:t>
       </w:r>
     </w:p>
+    <w:p>
+      <w:r>
+        <w:t>The stakeholders of the project are defined below.</w:t>
+      </w:r>
+    </w:p>
     <w:tbl>
       <w:tblPr>
         <w:tblStyle w:val="Rastertabel5donker-Accent2"/>
@@ -1458,7 +1455,7 @@
       <w:pPr>
         <w:pStyle w:val="Kop1"/>
       </w:pPr>
-      <w:bookmarkStart w:id="1" w:name="_Toc97926494"/>
+      <w:bookmarkStart w:id="1" w:name="_Toc98493282"/>
       <w:r>
         <w:lastRenderedPageBreak/>
         <w:t xml:space="preserve">2. </w:t>
@@ -1472,7 +1469,7 @@
       <w:pPr>
         <w:pStyle w:val="Kop2"/>
       </w:pPr>
-      <w:bookmarkStart w:id="2" w:name="_Toc97926495"/>
+      <w:bookmarkStart w:id="2" w:name="_Toc98493283"/>
       <w:r>
         <w:t>2</w:t>
       </w:r>
@@ -1480,6 +1477,17 @@
         <w:t>.1 Functional Requirements</w:t>
       </w:r>
       <w:bookmarkEnd w:id="2"/>
+    </w:p>
+    <w:p>
+      <w:r>
+        <w:t xml:space="preserve">The functional requirements are defined below. These are ordered </w:t>
+      </w:r>
+      <w:r>
+        <w:t>using</w:t>
+      </w:r>
+      <w:r>
+        <w:t xml:space="preserve"> the MoSCoW method and should be implemented accordingly.</w:t>
+      </w:r>
     </w:p>
     <w:tbl>
       <w:tblPr>
@@ -2147,7 +2155,7 @@
       <w:pPr>
         <w:pStyle w:val="Kop2"/>
       </w:pPr>
-      <w:bookmarkStart w:id="3" w:name="_Toc97926496"/>
+      <w:bookmarkStart w:id="3" w:name="_Toc98493284"/>
       <w:r>
         <w:t>2</w:t>
       </w:r>
@@ -2155,6 +2163,11 @@
         <w:t>.2 Non-functional Requirements</w:t>
       </w:r>
       <w:bookmarkEnd w:id="3"/>
+    </w:p>
+    <w:p>
+      <w:r>
+        <w:t xml:space="preserve">The non-functional requirements are defined below. </w:t>
+      </w:r>
     </w:p>
     <w:tbl>
       <w:tblPr>
@@ -2439,7 +2452,7 @@
       <w:pPr>
         <w:pStyle w:val="Kop1"/>
       </w:pPr>
-      <w:bookmarkStart w:id="4" w:name="_Toc97926497"/>
+      <w:bookmarkStart w:id="4" w:name="_Toc98493285"/>
       <w:r>
         <w:lastRenderedPageBreak/>
         <w:t>3</w:t>
@@ -2448,6 +2461,11 @@
         <w:t>. Use Cases</w:t>
       </w:r>
       <w:bookmarkEnd w:id="4"/>
+    </w:p>
+    <w:p>
+      <w:r>
+        <w:t>The use cases are defined below.</w:t>
+      </w:r>
     </w:p>
     <w:tbl>
       <w:tblPr>
@@ -5584,10 +5602,15 @@
     </w:tbl>
     <w:p/>
     <w:p>
+      <w:r>
+        <w:br w:type="page"/>
+      </w:r>
+    </w:p>
+    <w:p>
       <w:pPr>
         <w:pStyle w:val="Kop1"/>
       </w:pPr>
-      <w:bookmarkStart w:id="5" w:name="_Toc97926498"/>
+      <w:bookmarkStart w:id="5" w:name="_Toc98493286"/>
       <w:r>
         <w:lastRenderedPageBreak/>
         <w:t>4</w:t>
@@ -5597,6 +5620,7 @@
       </w:r>
       <w:bookmarkEnd w:id="5"/>
     </w:p>
+    <w:p/>
     <w:p>
       <w:pPr>
         <w:jc w:val="center"/>
@@ -5606,9 +5630,9 @@
           <w:noProof/>
         </w:rPr>
         <w:drawing>
-          <wp:inline distT="0" distB="0" distL="0" distR="0" wp14:anchorId="0587719A" wp14:editId="5196FBC6">
-            <wp:extent cx="4355451" cy="6114553"/>
-            <wp:effectExtent l="0" t="0" r="7620" b="635"/>
+          <wp:inline distT="0" distB="0" distL="0" distR="0" wp14:anchorId="0587719A" wp14:editId="2F064404">
+            <wp:extent cx="4225864" cy="5932627"/>
+            <wp:effectExtent l="0" t="0" r="3810" b="0"/>
             <wp:docPr id="1" name="Afbeelding 1"/>
             <wp:cNvGraphicFramePr>
               <a:graphicFrameLocks xmlns:a="http://schemas.openxmlformats.org/drawingml/2006/main" noChangeAspect="1"/>
@@ -5638,7 +5662,7 @@
                   <pic:spPr bwMode="auto">
                     <a:xfrm>
                       <a:off x="0" y="0"/>
-                      <a:ext cx="4362130" cy="6123929"/>
+                      <a:ext cx="4235440" cy="5946071"/>
                     </a:xfrm>
                     <a:prstGeom prst="rect">
                       <a:avLst/>
@@ -5664,7 +5688,7 @@
       <w:pPr>
         <w:pStyle w:val="Kop1"/>
       </w:pPr>
-      <w:bookmarkStart w:id="6" w:name="_Toc97926499"/>
+      <w:bookmarkStart w:id="6" w:name="_Toc98493287"/>
       <w:r>
         <w:lastRenderedPageBreak/>
         <w:t>5.</w:t>
@@ -5674,7 +5698,11 @@
       </w:r>
       <w:bookmarkEnd w:id="6"/>
     </w:p>
-    <w:p/>
+    <w:p>
+      <w:r>
+        <w:t>The wireframes define the structure of the eventual UI.</w:t>
+      </w:r>
+    </w:p>
     <w:p>
       <w:pPr>
         <w:jc w:val="center"/>
@@ -5790,7 +5818,7 @@
       <w:rPr>
         <w:noProof/>
       </w:rPr>
-      <w:t>11-3-2022</w:t>
+      <w:t>18-3-2022</w:t>
     </w:r>
     <w:r>
       <w:fldChar w:fldCharType="end"/>

</xml_diff>

<commit_message>
Add misuse case diagram
</commit_message>
<xml_diff>
--- a/docs/src/SwipeRight_Analysis.docx
+++ b/docs/src/SwipeRight_Analysis.docx
@@ -655,7 +655,7 @@
                                         </pic:cNvPicPr>
                                       </pic:nvPicPr>
                                       <pic:blipFill rotWithShape="1">
-                                        <a:blip r:embed="rId10">
+                                        <a:blip r:embed="rId9">
                                           <a:extLst>
                                             <a:ext uri="{28A0092B-C50C-407E-A947-70E740481C1C}">
                                               <a14:useLocalDpi xmlns:a14="http://schemas.microsoft.com/office/drawing/2010/main" val="0"/>
@@ -5647,7 +5647,7 @@
                     </pic:cNvPicPr>
                   </pic:nvPicPr>
                   <pic:blipFill>
-                    <a:blip r:embed="rId11">
+                    <a:blip r:embed="rId10">
                       <a:extLst>
                         <a:ext uri="{28A0092B-C50C-407E-A947-70E740481C1C}">
                           <a14:useLocalDpi xmlns:a14="http://schemas.microsoft.com/office/drawing/2010/main" val="0"/>
@@ -5680,6 +5680,93 @@
       </w:r>
     </w:p>
     <w:p>
+      <w:pPr>
+        <w:pStyle w:val="Kop1"/>
+      </w:pPr>
+      <w:r>
+        <w:br w:type="page"/>
+      </w:r>
+      <w:r>
+        <w:lastRenderedPageBreak/>
+        <w:t>5</w:t>
+      </w:r>
+      <w:r>
+        <w:t xml:space="preserve">. </w:t>
+      </w:r>
+      <w:r>
+        <w:t>Misu</w:t>
+      </w:r>
+      <w:r>
+        <w:t>se Case Diagram</w:t>
+      </w:r>
+    </w:p>
+    <w:p>
+      <w:pPr>
+        <w:pStyle w:val="Kop1"/>
+      </w:pPr>
+      <w:r>
+        <w:rPr>
+          <w:noProof/>
+        </w:rPr>
+        <w:drawing>
+          <wp:inline distT="0" distB="0" distL="0" distR="0" wp14:anchorId="1C4DCCE0" wp14:editId="6FA6F098">
+            <wp:extent cx="5762625" cy="3514725"/>
+            <wp:effectExtent l="0" t="0" r="9525" b="9525"/>
+            <wp:docPr id="4" name="Afbeelding 4"/>
+            <wp:cNvGraphicFramePr>
+              <a:graphicFrameLocks xmlns:a="http://schemas.openxmlformats.org/drawingml/2006/main" noChangeAspect="1"/>
+            </wp:cNvGraphicFramePr>
+            <a:graphic xmlns:a="http://schemas.openxmlformats.org/drawingml/2006/main">
+              <a:graphicData uri="http://schemas.openxmlformats.org/drawingml/2006/picture">
+                <pic:pic xmlns:pic="http://schemas.openxmlformats.org/drawingml/2006/picture">
+                  <pic:nvPicPr>
+                    <pic:cNvPr id="0" name="Picture 1"/>
+                    <pic:cNvPicPr>
+                      <a:picLocks noChangeAspect="1" noChangeArrowheads="1"/>
+                    </pic:cNvPicPr>
+                  </pic:nvPicPr>
+                  <pic:blipFill>
+                    <a:blip r:embed="rId11">
+                      <a:extLst>
+                        <a:ext uri="{28A0092B-C50C-407E-A947-70E740481C1C}">
+                          <a14:useLocalDpi xmlns:a14="http://schemas.microsoft.com/office/drawing/2010/main" val="0"/>
+                        </a:ext>
+                      </a:extLst>
+                    </a:blip>
+                    <a:srcRect/>
+                    <a:stretch>
+                      <a:fillRect/>
+                    </a:stretch>
+                  </pic:blipFill>
+                  <pic:spPr bwMode="auto">
+                    <a:xfrm>
+                      <a:off x="0" y="0"/>
+                      <a:ext cx="5762625" cy="3514725"/>
+                    </a:xfrm>
+                    <a:prstGeom prst="rect">
+                      <a:avLst/>
+                    </a:prstGeom>
+                    <a:noFill/>
+                    <a:ln>
+                      <a:noFill/>
+                    </a:ln>
+                  </pic:spPr>
+                </pic:pic>
+              </a:graphicData>
+            </a:graphic>
+          </wp:inline>
+        </w:drawing>
+      </w:r>
+    </w:p>
+    <w:p>
+      <w:pPr>
+        <w:rPr>
+          <w:rFonts w:asciiTheme="majorHAnsi" w:eastAsiaTheme="majorEastAsia" w:hAnsiTheme="majorHAnsi" w:cstheme="majorBidi"/>
+          <w:color w:val="1481AB" w:themeColor="accent1" w:themeShade="BF"/>
+          <w:sz w:val="32"/>
+          <w:szCs w:val="32"/>
+        </w:rPr>
+      </w:pPr>
       <w:r>
         <w:br w:type="page"/>
       </w:r>
@@ -5691,7 +5778,10 @@
       <w:bookmarkStart w:id="6" w:name="_Toc98493287"/>
       <w:r>
         <w:lastRenderedPageBreak/>
-        <w:t>5.</w:t>
+        <w:t>6</w:t>
+      </w:r>
+      <w:r>
+        <w:t>.</w:t>
       </w:r>
       <w:r>
         <w:t xml:space="preserve"> Wireframes</w:t>
@@ -5818,7 +5908,7 @@
       <w:rPr>
         <w:noProof/>
       </w:rPr>
-      <w:t>18-3-2022</w:t>
+      <w:t>29-3-2022</w:t>
     </w:r>
     <w:r>
       <w:fldChar w:fldCharType="end"/>
@@ -5849,14 +5939,27 @@
     <w:r>
       <w:t xml:space="preserve"> of </w:t>
     </w:r>
-    <w:fldSimple w:instr=" NUMPAGES   \* MERGEFORMAT ">
-      <w:r>
-        <w:rPr>
-          <w:noProof/>
-        </w:rPr>
-        <w:t>1</w:t>
-      </w:r>
-    </w:fldSimple>
+    <w:r>
+      <w:fldChar w:fldCharType="begin"/>
+    </w:r>
+    <w:r>
+      <w:instrText xml:space="preserve"> NUMPAGES   \* MERGEFORMAT </w:instrText>
+    </w:r>
+    <w:r>
+      <w:fldChar w:fldCharType="separate"/>
+    </w:r>
+    <w:r>
+      <w:rPr>
+        <w:noProof/>
+      </w:rPr>
+      <w:t>1</w:t>
+    </w:r>
+    <w:r>
+      <w:rPr>
+        <w:noProof/>
+      </w:rPr>
+      <w:fldChar w:fldCharType="end"/>
+    </w:r>
   </w:p>
 </w:ftr>
 </file>

</xml_diff>

<commit_message>
Update deployment & update docs
</commit_message>
<xml_diff>
--- a/docs/src/SwipeRight_Analysis.docx
+++ b/docs/src/SwipeRight_Analysis.docx
@@ -655,7 +655,7 @@
                                         </pic:cNvPicPr>
                                       </pic:nvPicPr>
                                       <pic:blipFill rotWithShape="1">
-                                        <a:blip r:embed="rId9">
+                                        <a:blip r:embed="rId10">
                                           <a:extLst>
                                             <a:ext uri="{28A0092B-C50C-407E-A947-70E740481C1C}">
                                               <a14:useLocalDpi xmlns:a14="http://schemas.microsoft.com/office/drawing/2010/main" val="0"/>
@@ -5647,7 +5647,7 @@
                     </pic:cNvPicPr>
                   </pic:nvPicPr>
                   <pic:blipFill>
-                    <a:blip r:embed="rId10">
+                    <a:blip r:embed="rId11">
                       <a:extLst>
                         <a:ext uri="{28A0092B-C50C-407E-A947-70E740481C1C}">
                           <a14:useLocalDpi xmlns:a14="http://schemas.microsoft.com/office/drawing/2010/main" val="0"/>
@@ -5688,16 +5688,7 @@
       </w:r>
       <w:r>
         <w:lastRenderedPageBreak/>
-        <w:t>5</w:t>
-      </w:r>
-      <w:r>
-        <w:t xml:space="preserve">. </w:t>
-      </w:r>
-      <w:r>
-        <w:t>Misu</w:t>
-      </w:r>
-      <w:r>
-        <w:t>se Case Diagram</w:t>
+        <w:t>5. Misuse Case Diagram</w:t>
       </w:r>
     </w:p>
     <w:p>
@@ -5726,7 +5717,7 @@
                     </pic:cNvPicPr>
                   </pic:nvPicPr>
                   <pic:blipFill>
-                    <a:blip r:embed="rId11">
+                    <a:blip r:embed="rId12">
                       <a:extLst>
                         <a:ext uri="{28A0092B-C50C-407E-A947-70E740481C1C}">
                           <a14:useLocalDpi xmlns:a14="http://schemas.microsoft.com/office/drawing/2010/main" val="0"/>
@@ -5819,7 +5810,7 @@
                     </pic:cNvPicPr>
                   </pic:nvPicPr>
                   <pic:blipFill>
-                    <a:blip r:embed="rId12">
+                    <a:blip r:embed="rId13">
                       <a:extLst>
                         <a:ext uri="{28A0092B-C50C-407E-A947-70E740481C1C}">
                           <a14:useLocalDpi xmlns:a14="http://schemas.microsoft.com/office/drawing/2010/main" val="0"/>
@@ -5852,7 +5843,7 @@
       </w:r>
     </w:p>
     <w:sectPr>
-      <w:footerReference w:type="default" r:id="rId13"/>
+      <w:footerReference w:type="default" r:id="rId14"/>
       <w:pgSz w:w="11906" w:h="16838"/>
       <w:pgMar w:top="1417" w:right="1417" w:bottom="1417" w:left="1417" w:header="708" w:footer="708" w:gutter="0"/>
       <w:pgNumType w:start="0"/>
@@ -5908,7 +5899,7 @@
       <w:rPr>
         <w:noProof/>
       </w:rPr>
-      <w:t>29-3-2022</w:t>
+      <w:t>25-5-2022</w:t>
     </w:r>
     <w:r>
       <w:fldChar w:fldCharType="end"/>
@@ -5939,27 +5930,14 @@
     <w:r>
       <w:t xml:space="preserve"> of </w:t>
     </w:r>
-    <w:r>
-      <w:fldChar w:fldCharType="begin"/>
-    </w:r>
-    <w:r>
-      <w:instrText xml:space="preserve"> NUMPAGES   \* MERGEFORMAT </w:instrText>
-    </w:r>
-    <w:r>
-      <w:fldChar w:fldCharType="separate"/>
-    </w:r>
-    <w:r>
-      <w:rPr>
-        <w:noProof/>
-      </w:rPr>
-      <w:t>1</w:t>
-    </w:r>
-    <w:r>
-      <w:rPr>
-        <w:noProof/>
-      </w:rPr>
-      <w:fldChar w:fldCharType="end"/>
-    </w:r>
+    <w:fldSimple w:instr=" NUMPAGES   \* MERGEFORMAT ">
+      <w:r>
+        <w:rPr>
+          <w:noProof/>
+        </w:rPr>
+        <w:t>1</w:t>
+      </w:r>
+    </w:fldSimple>
   </w:p>
 </w:ftr>
 </file>

</xml_diff>